<commit_message>
Ein "sie" fälschlicherweise groß, statt klein geschrieben. Fehler behoben.
</commit_message>
<xml_diff>
--- a/Anträge/Beitrittserklärung/Beitrittserklärung.docx
+++ b/Anträge/Beitrittserklärung/Beitrittserklärung.docx
@@ -2083,7 +2083,23 @@
           <w:sz w:val="21"/>
           <w:szCs w:val="21"/>
         </w:rPr>
-        <w:t>Bitte händige diese Beitrittserklärung ausgefüllt und unterschrieben einem Vorstandsmitglied persönlich aus, oder sende Sie an vorstand@codeforniederrhein.de.</w:t>
+        <w:t xml:space="preserve">Bitte händige diese Beitrittserklärung ausgefüllt und unterschrieben einem Vorstandsmitglied persönlich aus, oder sende </w:t>
+      </w:r>
+      <w:r>
+        <w:rPr>
+          <w:rFonts w:cstheme="minorHAnsi"/>
+          <w:sz w:val="21"/>
+          <w:szCs w:val="21"/>
+        </w:rPr>
+        <w:t>s</w:t>
+      </w:r>
+      <w:r>
+        <w:rPr>
+          <w:rFonts w:cstheme="minorHAnsi"/>
+          <w:sz w:val="21"/>
+          <w:szCs w:val="21"/>
+        </w:rPr>
+        <w:t>ie an vorstand@codeforniederrhein.de.</w:t>
       </w:r>
     </w:p>
     <w:p>

</xml_diff>

<commit_message>
Das "e.V" an "Code for Niederrhein" in den Fußnoten gehangen
</commit_message>
<xml_diff>
--- a/Anträge/Beitrittserklärung/Beitrittserklärung.docx
+++ b/Anträge/Beitrittserklärung/Beitrittserklärung.docx
@@ -2970,7 +2970,21 @@
           <w:sz w:val="15"/>
           <w:szCs w:val="15"/>
         </w:rPr>
-        <w:t xml:space="preserve"> Niederrhein auf </w:t>
+        <w:t xml:space="preserve"> Niederrhein</w:t>
+      </w:r>
+      <w:r>
+        <w:rPr>
+          <w:sz w:val="15"/>
+          <w:szCs w:val="15"/>
+        </w:rPr>
+        <w:t xml:space="preserve"> e.V.</w:t>
+      </w:r>
+      <w:r>
+        <w:rPr>
+          <w:sz w:val="15"/>
+          <w:szCs w:val="15"/>
+        </w:rPr>
+        <w:t xml:space="preserve"> auf </w:t>
       </w:r>
       <w:hyperlink r:id="rId1" w:history="1">
         <w:r>
@@ -3025,7 +3039,21 @@
           <w:sz w:val="15"/>
           <w:szCs w:val="15"/>
         </w:rPr>
-        <w:t xml:space="preserve"> Niederrhein vom 03.03.2020</w:t>
+        <w:t xml:space="preserve"> Niederrhein </w:t>
+      </w:r>
+      <w:r>
+        <w:rPr>
+          <w:sz w:val="15"/>
+          <w:szCs w:val="15"/>
+        </w:rPr>
+        <w:t xml:space="preserve">e.V. </w:t>
+      </w:r>
+      <w:r>
+        <w:rPr>
+          <w:sz w:val="15"/>
+          <w:szCs w:val="15"/>
+        </w:rPr>
+        <w:t>vom 03.03.2020</w:t>
       </w:r>
       <w:r>
         <w:rPr>

</xml_diff>